<commit_message>
Fix: form Add: mask.js
</commit_message>
<xml_diff>
--- a/PSD/Квест , квиз игра для клиента/Текст/Квест на брендбук.docx
+++ b/PSD/Квест , квиз игра для клиента/Текст/Квест на брендбук.docx
@@ -1250,15 +1250,20 @@
     <w:p>
       <w:pPr>
         <w:pStyle w:val="Normal"/>
-        <w:rPr/>
-      </w:pPr>
-      <w:r>
-        <w:rPr/>
+        <w:rPr>
+          <w:highlight w:val="darkCyan"/>
+        </w:rPr>
+      </w:pPr>
+      <w:r>
+        <w:rPr>
+          <w:highlight w:val="darkCyan"/>
+        </w:rPr>
         <w:t xml:space="preserve">Кнопка: </w:t>
       </w:r>
       <w:r>
         <w:rPr>
           <w:b/>
+          <w:highlight w:val="darkCyan"/>
         </w:rPr>
         <w:t>«Отправить»</w:t>
       </w:r>
@@ -1309,22 +1314,36 @@
       </w:pPr>
       <w:r>
         <w:rPr/>
-        <w:t xml:space="preserve">5. Вы блестяще справились с Квестом! Мы рады видеть Вас в качестве клиента и перезвоним в течении рабочего дня, чтобы обговорить детали проекта. </w:t>
-      </w:r>
-    </w:p>
-    <w:p>
-      <w:pPr>
-        <w:pStyle w:val="Normal"/>
-        <w:rPr/>
-      </w:pPr>
-      <w:r>
-        <w:rPr>
+        <w:t xml:space="preserve">5. </w:t>
+      </w:r>
+      <w:r>
+        <w:rPr>
+          <w:highlight w:val="darkCyan"/>
+        </w:rPr>
+        <w:t>Вы блестяще справились с Квестом! Мы рады видеть Вас в качестве клиента и перезвоним в течении рабочего дня, чтобы обговорить детали проекта.</w:t>
+      </w:r>
+      <w:r>
+        <w:rPr/>
+        <w:t xml:space="preserve"> </w:t>
+      </w:r>
+    </w:p>
+    <w:p>
+      <w:pPr>
+        <w:pStyle w:val="Normal"/>
+        <w:rPr>
+          <w:highlight w:val="darkCyan"/>
+        </w:rPr>
+      </w:pPr>
+      <w:r>
+        <w:rPr>
+          <w:highlight w:val="darkCyan"/>
           <w:u w:val="single"/>
         </w:rPr>
         <w:t xml:space="preserve">Вы – истинный победитель! Сочный апельсин наполняет Энергией </w:t>
       </w:r>
       <w:r>
         <w:rPr>
+          <w:highlight w:val="darkCyan"/>
           <w:u w:val="single"/>
           <w:lang w:val="en-US"/>
         </w:rPr>
@@ -1332,6 +1351,7 @@
       </w:r>
       <w:r>
         <w:rPr>
+          <w:highlight w:val="darkCyan"/>
           <w:u w:val="single"/>
         </w:rPr>
         <w:t>, чтобы дать сил на новые свершения!</w:t>

</xml_diff>